<commit_message>
Latest SRS as of 4/19/2015 0039H
</commit_message>
<xml_diff>
--- a/JobIT - Software Requirements Specification v1.2.docx
+++ b/JobIT - Software Requirements Specification v1.2.docx
@@ -621,8 +621,6 @@
             </w:pPr>
           </w:p>
         </w:tc>
-        <w:bookmarkStart w:id="0" w:name="_GoBack"/>
-        <w:bookmarkEnd w:id="0"/>
       </w:tr>
       <w:tr>
         <w:tc>
@@ -5914,8 +5912,8 @@
           <w:sz w:val="22"/>
         </w:rPr>
       </w:pPr>
-      <w:bookmarkStart w:id="1" w:name="h.30j0zll" w:colFirst="0" w:colLast="0"/>
-      <w:bookmarkEnd w:id="1"/>
+      <w:bookmarkStart w:id="0" w:name="h.30j0zll" w:colFirst="0" w:colLast="0"/>
+      <w:bookmarkEnd w:id="0"/>
       <w:r>
         <w:rPr>
           <w:rFonts w:ascii="Calibri" w:eastAsia="Calibri" w:hAnsi="Calibri" w:cs="Calibri"/>
@@ -6727,7 +6725,14 @@
                 <w:rFonts w:ascii="Calibri" w:eastAsia="Calibri" w:hAnsi="Calibri" w:cs="Calibri"/>
                 <w:sz w:val="22"/>
               </w:rPr>
-              <w:t>The User has to be logged in and is viewing his / her profile page.</w:t>
+              <w:t>The User has to be logged in</w:t>
+            </w:r>
+            <w:r>
+              <w:rPr>
+                <w:rFonts w:ascii="Calibri" w:eastAsia="Calibri" w:hAnsi="Calibri" w:cs="Calibri"/>
+                <w:sz w:val="22"/>
+              </w:rPr>
+              <w:t>.</w:t>
             </w:r>
           </w:p>
         </w:tc>
@@ -6781,8 +6786,38 @@
                 <w:rFonts w:ascii="Calibri" w:eastAsia="Calibri" w:hAnsi="Calibri" w:cs="Calibri"/>
                 <w:sz w:val="22"/>
               </w:rPr>
-              <w:t>The User selects the type of information he / she wants to change.</w:t>
-            </w:r>
+              <w:t xml:space="preserve">The User selects </w:t>
+            </w:r>
+            <w:r>
+              <w:rPr>
+                <w:rFonts w:ascii="Calibri" w:eastAsia="Calibri" w:hAnsi="Calibri" w:cs="Calibri"/>
+                <w:sz w:val="22"/>
+              </w:rPr>
+              <w:t>the edit option found in the nav bar.</w:t>
+            </w:r>
+          </w:p>
+          <w:p>
+            <w:pPr>
+              <w:numPr>
+                <w:ilvl w:val="0"/>
+                <w:numId w:val="10"/>
+              </w:numPr>
+              <w:ind w:hanging="359"/>
+              <w:contextualSpacing/>
+              <w:rPr>
+                <w:rFonts w:ascii="Calibri" w:eastAsia="Calibri" w:hAnsi="Calibri" w:cs="Calibri"/>
+                <w:sz w:val="22"/>
+              </w:rPr>
+            </w:pPr>
+            <w:r>
+              <w:rPr>
+                <w:rFonts w:ascii="Calibri" w:eastAsia="Calibri" w:hAnsi="Calibri" w:cs="Calibri"/>
+                <w:sz w:val="22"/>
+              </w:rPr>
+              <w:t>The User can edit his / her profile</w:t>
+            </w:r>
+            <w:bookmarkStart w:id="1" w:name="_GoBack"/>
+            <w:bookmarkEnd w:id="1"/>
           </w:p>
           <w:p>
             <w:pPr>
@@ -24608,7 +24643,7 @@
         <w:noProof/>
         <w:sz w:val="20"/>
       </w:rPr>
-      <w:t>5</w:t>
+      <w:t>12</w:t>
     </w:r>
     <w:r>
       <w:rPr>
@@ -30785,7 +30820,7 @@
 </file>
 
 <file path=customXml/itemProps1.xml><?xml version="1.0" encoding="utf-8"?>
-<ds:datastoreItem xmlns:ds="http://schemas.openxmlformats.org/officeDocument/2006/customXml" ds:itemID="{89F4FABE-376E-4C84-A842-30CD7FE20657}">
+<ds:datastoreItem xmlns:ds="http://schemas.openxmlformats.org/officeDocument/2006/customXml" ds:itemID="{518DB87F-52FC-4440-96B8-646DFF7B4207}">
   <ds:schemaRefs>
     <ds:schemaRef ds:uri="http://schemas.openxmlformats.org/officeDocument/2006/bibliography"/>
   </ds:schemaRefs>

</xml_diff>

<commit_message>
Updated UI to add Location to the Schedule modal
</commit_message>
<xml_diff>
--- a/JobIT - Software Requirements Specification v1.2.docx
+++ b/JobIT - Software Requirements Specification v1.2.docx
@@ -7869,8 +7869,6 @@
           <w:sz w:val="32"/>
         </w:rPr>
       </w:pPr>
-      <w:bookmarkStart w:id="1" w:name="_GoBack"/>
-      <w:bookmarkEnd w:id="1"/>
     </w:p>
     <w:p>
       <w:pPr>
@@ -9902,6 +9900,7 @@
                 <w:rFonts w:ascii="Calibri" w:eastAsia="Calibri" w:hAnsi="Calibri" w:cs="Calibri"/>
                 <w:sz w:val="22"/>
               </w:rPr>
+              <w:lastRenderedPageBreak/>
               <w:t>Verify that Job Listings that do not match keywords and filters are not displayed.</w:t>
             </w:r>
           </w:p>
@@ -10740,6 +10739,7 @@
                 <w:b/>
                 <w:sz w:val="22"/>
               </w:rPr>
+              <w:lastRenderedPageBreak/>
               <w:t>Acceptance Criteria:</w:t>
             </w:r>
           </w:p>
@@ -10803,7 +10803,6 @@
                 <w:rFonts w:ascii="Calibri" w:eastAsia="Calibri" w:hAnsi="Calibri" w:cs="Calibri"/>
                 <w:sz w:val="22"/>
               </w:rPr>
-              <w:lastRenderedPageBreak/>
               <w:t>Verify that the notification is no longer pending after the Applicant has submitted his / her reply.</w:t>
             </w:r>
           </w:p>
@@ -11467,6 +11466,7 @@
                 <w:sz w:val="22"/>
                 <w:shd w:val="clear" w:color="auto" w:fill="007033"/>
               </w:rPr>
+              <w:lastRenderedPageBreak/>
               <w:t>User Story #12</w:t>
             </w:r>
             <w:r>
@@ -11605,7 +11605,6 @@
                 <w:b/>
                 <w:sz w:val="22"/>
               </w:rPr>
-              <w:lastRenderedPageBreak/>
               <w:t xml:space="preserve">Scenario: </w:t>
             </w:r>
           </w:p>
@@ -12483,6 +12482,7 @@
                 <w:rFonts w:ascii="Calibri" w:eastAsia="Calibri" w:hAnsi="Calibri" w:cs="Calibri"/>
                 <w:sz w:val="22"/>
               </w:rPr>
+              <w:lastRenderedPageBreak/>
               <w:t>Verify if at least one of the mandatory fields are empty, the post option will be disabled and the Company will be notified of the required fields that were left empty.</w:t>
             </w:r>
           </w:p>
@@ -12975,7 +12975,23 @@
                 <w:rFonts w:ascii="Calibri" w:eastAsia="Calibri" w:hAnsi="Calibri" w:cs="Calibri"/>
                 <w:sz w:val="22"/>
               </w:rPr>
-              <w:t>Input data types: date: date; time: time; place fo the appointment: string.</w:t>
+              <w:t>Input data types: date: date; time: time; place fo</w:t>
+            </w:r>
+            <w:r>
+              <w:rPr>
+                <w:rFonts w:ascii="Calibri" w:eastAsia="Calibri" w:hAnsi="Calibri" w:cs="Calibri"/>
+                <w:sz w:val="22"/>
+              </w:rPr>
+              <w:t>r</w:t>
+            </w:r>
+            <w:bookmarkStart w:id="1" w:name="_GoBack"/>
+            <w:bookmarkEnd w:id="1"/>
+            <w:r>
+              <w:rPr>
+                <w:rFonts w:ascii="Calibri" w:eastAsia="Calibri" w:hAnsi="Calibri" w:cs="Calibri"/>
+                <w:sz w:val="22"/>
+              </w:rPr>
+              <w:t xml:space="preserve"> the appointment: string.</w:t>
             </w:r>
           </w:p>
           <w:p>
@@ -13436,6 +13452,7 @@
                 <w:b/>
                 <w:sz w:val="22"/>
               </w:rPr>
+              <w:lastRenderedPageBreak/>
               <w:t>Post-condition:</w:t>
             </w:r>
             <w:r>
@@ -13476,7 +13493,6 @@
                 <w:b/>
                 <w:sz w:val="22"/>
               </w:rPr>
-              <w:lastRenderedPageBreak/>
               <w:t>Acceptance Criteria:</w:t>
             </w:r>
           </w:p>
@@ -14233,6 +14249,7 @@
                 <w:color w:val="FFFFFF"/>
                 <w:sz w:val="22"/>
               </w:rPr>
+              <w:lastRenderedPageBreak/>
               <w:t>User Story #17: The Company can view the list of Job Listings and edit or delete them.</w:t>
             </w:r>
           </w:p>
@@ -14265,7 +14282,6 @@
                 <w:b/>
                 <w:sz w:val="22"/>
               </w:rPr>
-              <w:lastRenderedPageBreak/>
               <w:t xml:space="preserve">Estimate (Days):  </w:t>
             </w:r>
           </w:p>
@@ -15290,6 +15306,7 @@
                 <w:rFonts w:ascii="Calibri" w:eastAsia="Calibri" w:hAnsi="Calibri" w:cs="Calibri"/>
                 <w:sz w:val="22"/>
               </w:rPr>
+              <w:lastRenderedPageBreak/>
               <w:t xml:space="preserve">Verify that if the Super </w:t>
             </w:r>
             <w:r>
@@ -15369,7 +15386,6 @@
                 <w:color w:val="FFFFFF"/>
                 <w:sz w:val="22"/>
               </w:rPr>
-              <w:lastRenderedPageBreak/>
               <w:t>User Story #19: The Super Admin/The Admin can create an account for a Company to give them access to the System.</w:t>
             </w:r>
           </w:p>
@@ -16304,6 +16320,7 @@
           <w:rFonts w:asciiTheme="minorHAnsi" w:hAnsiTheme="minorHAnsi"/>
           <w:sz w:val="32"/>
         </w:rPr>
+        <w:lastRenderedPageBreak/>
         <w:tab/>
       </w:r>
     </w:p>
@@ -16455,7 +16472,6 @@
                 <w:b/>
                 <w:sz w:val="22"/>
               </w:rPr>
-              <w:lastRenderedPageBreak/>
               <w:t xml:space="preserve">Pre-condition: </w:t>
             </w:r>
             <w:r>
@@ -23425,7 +23441,7 @@
         <w:noProof/>
         <w:sz w:val="20"/>
       </w:rPr>
-      <w:t>16</w:t>
+      <w:t>3</w:t>
     </w:r>
     <w:r>
       <w:rPr>
@@ -24589,7 +24605,7 @@
         <w:noProof/>
         <w:sz w:val="20"/>
       </w:rPr>
-      <w:t>3</w:t>
+      <w:t>12</w:t>
     </w:r>
     <w:r>
       <w:rPr>
@@ -30766,7 +30782,7 @@
 </file>
 
 <file path=customXml/itemProps1.xml><?xml version="1.0" encoding="utf-8"?>
-<ds:datastoreItem xmlns:ds="http://schemas.openxmlformats.org/officeDocument/2006/customXml" ds:itemID="{61262C87-FFD4-45CE-A6F8-D0C59CC80A23}">
+<ds:datastoreItem xmlns:ds="http://schemas.openxmlformats.org/officeDocument/2006/customXml" ds:itemID="{112B409D-0196-4232-B92B-0B217374F889}">
   <ds:schemaRefs>
     <ds:schemaRef ds:uri="http://schemas.openxmlformats.org/officeDocument/2006/bibliography"/>
   </ds:schemaRefs>

</xml_diff>